<commit_message>
refactor: update actions for lists with high elements
</commit_message>
<xml_diff>
--- a/202803035.docx
+++ b/202803035.docx
@@ -299,7 +299,15 @@
           <w:sz w:val="32"/>
           <w:szCs w:val="32"/>
         </w:rPr>
-        <w:t>06.04.2022</w:t>
+        <w:t>12</w:t>
+      </w:r>
+      <w:r>
+        <w:rPr>
+          <w:rFonts w:ascii="Arial" w:hAnsi="Arial" w:cs="Arial"/>
+          <w:sz w:val="32"/>
+          <w:szCs w:val="32"/>
+        </w:rPr>
+        <w:t>.04.2022</w:t>
       </w:r>
     </w:p>
     <w:p>
@@ -454,25 +462,7 @@
           <w:sz w:val="24"/>
           <w:szCs w:val="24"/>
         </w:rPr>
-        <w:t xml:space="preserve">Ödevin amacı; </w:t>
-      </w:r>
-      <w:proofErr w:type="spellStart"/>
-      <w:r>
-        <w:rPr>
-          <w:b w:val="0"/>
-          <w:sz w:val="24"/>
-          <w:szCs w:val="24"/>
-        </w:rPr>
-        <w:t>Array’de</w:t>
-      </w:r>
-      <w:proofErr w:type="spellEnd"/>
-      <w:r>
-        <w:rPr>
-          <w:b w:val="0"/>
-          <w:sz w:val="24"/>
-          <w:szCs w:val="24"/>
-        </w:rPr>
-        <w:t xml:space="preserve"> bulunan elemanları güncelleme işlemleri yapıyoruz ve bu güncelleme işlemlerini Bağıntılı Liste özelliklerini kullanarak da yapıyoruz ve bu 2 farklı yolla programın çalışma hızını test edebiliyoruz.</w:t>
+        <w:t>Ödevin amacı; Array’de bulunan elemanları güncelleme işlemleri yapıyoruz ve bu güncelleme işlemlerini Bağıntılı Liste özelliklerini kullanarak da yapıyoruz ve bu 2 farklı yolla programın çalışma hızını test edebiliyoruz.</w:t>
       </w:r>
     </w:p>
     <w:p>
@@ -497,21 +487,12 @@
           <w:sz w:val="28"/>
         </w:rPr>
       </w:pPr>
-      <w:proofErr w:type="spellStart"/>
       <w:r>
         <w:rPr>
           <w:b w:val="0"/>
           <w:sz w:val="28"/>
         </w:rPr>
-        <w:t>ListNode.h</w:t>
-      </w:r>
-      <w:proofErr w:type="spellEnd"/>
-      <w:r>
-        <w:rPr>
-          <w:b w:val="0"/>
-          <w:sz w:val="28"/>
-        </w:rPr>
-        <w:t xml:space="preserve"> ‘da kullanılan veriler;</w:t>
+        <w:t>ListNode.h ‘da kullanılan veriler;</w:t>
       </w:r>
     </w:p>
     <w:p>
@@ -526,32 +507,13 @@
           <w:szCs w:val="24"/>
         </w:rPr>
       </w:pPr>
-      <w:proofErr w:type="spellStart"/>
-      <w:r>
-        <w:rPr>
-          <w:bCs w:val="0"/>
-          <w:sz w:val="24"/>
-          <w:szCs w:val="24"/>
-        </w:rPr>
-        <w:t>int</w:t>
-      </w:r>
-      <w:proofErr w:type="spellEnd"/>
-      <w:r>
-        <w:rPr>
-          <w:bCs w:val="0"/>
-          <w:sz w:val="24"/>
-          <w:szCs w:val="24"/>
-        </w:rPr>
-        <w:t xml:space="preserve"> </w:t>
-      </w:r>
-      <w:proofErr w:type="spellStart"/>
-      <w:r>
-        <w:rPr>
-          <w:bCs w:val="0"/>
-          <w:sz w:val="24"/>
-          <w:szCs w:val="24"/>
-        </w:rPr>
-        <w:t>de</w:t>
+      <w:r>
+        <w:rPr>
+          <w:bCs w:val="0"/>
+          <w:sz w:val="24"/>
+          <w:szCs w:val="24"/>
+        </w:rPr>
+        <w:t>int de</w:t>
       </w:r>
       <w:r>
         <w:rPr>
@@ -567,16 +529,7 @@
           <w:sz w:val="24"/>
           <w:szCs w:val="24"/>
         </w:rPr>
-        <w:t>er</w:t>
-      </w:r>
-      <w:proofErr w:type="spellEnd"/>
-      <w:r>
-        <w:rPr>
-          <w:bCs w:val="0"/>
-          <w:sz w:val="24"/>
-          <w:szCs w:val="24"/>
-        </w:rPr>
-        <w:t xml:space="preserve"> :</w:t>
+        <w:t>er :</w:t>
       </w:r>
       <w:r>
         <w:rPr>
@@ -599,23 +552,13 @@
           <w:szCs w:val="24"/>
         </w:rPr>
       </w:pPr>
-      <w:proofErr w:type="spellStart"/>
-      <w:r>
-        <w:rPr>
-          <w:bCs w:val="0"/>
-          <w:sz w:val="24"/>
-          <w:szCs w:val="24"/>
-        </w:rPr>
-        <w:t>Node</w:t>
-      </w:r>
-      <w:proofErr w:type="spellEnd"/>
-      <w:r>
-        <w:rPr>
-          <w:bCs w:val="0"/>
-          <w:sz w:val="24"/>
-          <w:szCs w:val="24"/>
-        </w:rPr>
-        <w:t xml:space="preserve"> *sonraki :</w:t>
+      <w:r>
+        <w:rPr>
+          <w:bCs w:val="0"/>
+          <w:sz w:val="24"/>
+          <w:szCs w:val="24"/>
+        </w:rPr>
+        <w:t>Node *sonraki :</w:t>
       </w:r>
       <w:r>
         <w:rPr>
@@ -648,21 +591,12 @@
           <w:sz w:val="28"/>
         </w:rPr>
       </w:pPr>
-      <w:proofErr w:type="spellStart"/>
       <w:r>
         <w:rPr>
           <w:b w:val="0"/>
           <w:sz w:val="28"/>
         </w:rPr>
-        <w:t>LinkedList.h</w:t>
-      </w:r>
-      <w:proofErr w:type="spellEnd"/>
-      <w:r>
-        <w:rPr>
-          <w:b w:val="0"/>
-          <w:sz w:val="28"/>
-        </w:rPr>
-        <w:t xml:space="preserve"> ‘da kullanılan veriler;</w:t>
+        <w:t>LinkedList.h ‘da kullanılan veriler;</w:t>
       </w:r>
     </w:p>
     <w:p>
@@ -677,23 +611,13 @@
           <w:szCs w:val="24"/>
         </w:rPr>
       </w:pPr>
-      <w:proofErr w:type="spellStart"/>
-      <w:r>
-        <w:rPr>
-          <w:bCs w:val="0"/>
-          <w:sz w:val="24"/>
-          <w:szCs w:val="24"/>
-        </w:rPr>
-        <w:t>Node</w:t>
-      </w:r>
-      <w:proofErr w:type="spellEnd"/>
-      <w:r>
-        <w:rPr>
-          <w:bCs w:val="0"/>
-          <w:sz w:val="24"/>
-          <w:szCs w:val="24"/>
-        </w:rPr>
-        <w:t xml:space="preserve"> *bas :</w:t>
+      <w:r>
+        <w:rPr>
+          <w:bCs w:val="0"/>
+          <w:sz w:val="24"/>
+          <w:szCs w:val="24"/>
+        </w:rPr>
+        <w:t>Node *bas :</w:t>
       </w:r>
       <w:r>
         <w:rPr>
@@ -716,25 +640,14 @@
           <w:szCs w:val="24"/>
         </w:rPr>
       </w:pPr>
-      <w:proofErr w:type="spellStart"/>
-      <w:r>
-        <w:rPr>
-          <w:bCs w:val="0"/>
-          <w:sz w:val="24"/>
-          <w:szCs w:val="24"/>
-        </w:rPr>
-        <w:t>void</w:t>
-      </w:r>
-      <w:proofErr w:type="spellEnd"/>
-      <w:r>
-        <w:rPr>
-          <w:bCs w:val="0"/>
-          <w:sz w:val="24"/>
-          <w:szCs w:val="24"/>
-        </w:rPr>
-        <w:t xml:space="preserve"> </w:t>
-      </w:r>
-      <w:proofErr w:type="spellStart"/>
+      <w:r>
+        <w:rPr>
+          <w:bCs w:val="0"/>
+          <w:sz w:val="24"/>
+          <w:szCs w:val="24"/>
+        </w:rPr>
+        <w:t xml:space="preserve">void </w:t>
+      </w:r>
       <w:r>
         <w:rPr>
           <w:bCs w:val="0"/>
@@ -749,16 +662,7 @@
           <w:sz w:val="24"/>
           <w:szCs w:val="24"/>
         </w:rPr>
-        <w:t>lustur</w:t>
-      </w:r>
-      <w:proofErr w:type="spellEnd"/>
-      <w:r>
-        <w:rPr>
-          <w:bCs w:val="0"/>
-          <w:sz w:val="24"/>
-          <w:szCs w:val="24"/>
-        </w:rPr>
-        <w:t>()</w:t>
+        <w:t>lustur()</w:t>
       </w:r>
       <w:r>
         <w:rPr>
@@ -797,7 +701,6 @@
           <w:szCs w:val="24"/>
         </w:rPr>
       </w:pPr>
-      <w:proofErr w:type="spellStart"/>
       <w:r>
         <w:rPr>
           <w:bCs w:val="0"/>
@@ -814,7 +717,6 @@
         </w:rPr>
         <w:t>oid</w:t>
       </w:r>
-      <w:proofErr w:type="spellEnd"/>
       <w:r>
         <w:rPr>
           <w:bCs w:val="0"/>
@@ -837,43 +739,7 @@
           <w:sz w:val="24"/>
           <w:szCs w:val="24"/>
         </w:rPr>
-        <w:t>kle(</w:t>
-      </w:r>
-      <w:proofErr w:type="spellStart"/>
-      <w:r>
-        <w:rPr>
-          <w:bCs w:val="0"/>
-          <w:sz w:val="24"/>
-          <w:szCs w:val="24"/>
-        </w:rPr>
-        <w:t>int</w:t>
-      </w:r>
-      <w:proofErr w:type="spellEnd"/>
-      <w:r>
-        <w:rPr>
-          <w:bCs w:val="0"/>
-          <w:sz w:val="24"/>
-          <w:szCs w:val="24"/>
-        </w:rPr>
-        <w:t xml:space="preserve">, </w:t>
-      </w:r>
-      <w:proofErr w:type="spellStart"/>
-      <w:r>
-        <w:rPr>
-          <w:bCs w:val="0"/>
-          <w:sz w:val="24"/>
-          <w:szCs w:val="24"/>
-        </w:rPr>
-        <w:t>int</w:t>
-      </w:r>
-      <w:proofErr w:type="spellEnd"/>
-      <w:r>
-        <w:rPr>
-          <w:bCs w:val="0"/>
-          <w:sz w:val="24"/>
-          <w:szCs w:val="24"/>
-        </w:rPr>
-        <w:t>) :</w:t>
+        <w:t>kle(int, int) :</w:t>
       </w:r>
       <w:r>
         <w:rPr>
@@ -896,25 +762,14 @@
           <w:szCs w:val="24"/>
         </w:rPr>
       </w:pPr>
-      <w:proofErr w:type="spellStart"/>
-      <w:r>
-        <w:rPr>
-          <w:bCs w:val="0"/>
-          <w:sz w:val="24"/>
-          <w:szCs w:val="24"/>
-        </w:rPr>
-        <w:t>void</w:t>
-      </w:r>
-      <w:proofErr w:type="spellEnd"/>
-      <w:r>
-        <w:rPr>
-          <w:bCs w:val="0"/>
-          <w:sz w:val="24"/>
-          <w:szCs w:val="24"/>
-        </w:rPr>
-        <w:t xml:space="preserve"> </w:t>
-      </w:r>
-      <w:proofErr w:type="spellStart"/>
+      <w:r>
+        <w:rPr>
+          <w:bCs w:val="0"/>
+          <w:sz w:val="24"/>
+          <w:szCs w:val="24"/>
+        </w:rPr>
+        <w:t xml:space="preserve">void </w:t>
+      </w:r>
       <w:r>
         <w:rPr>
           <w:bCs w:val="0"/>
@@ -929,52 +784,7 @@
           <w:sz w:val="24"/>
           <w:szCs w:val="24"/>
         </w:rPr>
-        <w:t>uncelle</w:t>
-      </w:r>
-      <w:proofErr w:type="spellEnd"/>
-      <w:r>
-        <w:rPr>
-          <w:bCs w:val="0"/>
-          <w:sz w:val="24"/>
-          <w:szCs w:val="24"/>
-        </w:rPr>
-        <w:t>(</w:t>
-      </w:r>
-      <w:proofErr w:type="spellStart"/>
-      <w:r>
-        <w:rPr>
-          <w:bCs w:val="0"/>
-          <w:sz w:val="24"/>
-          <w:szCs w:val="24"/>
-        </w:rPr>
-        <w:t>int</w:t>
-      </w:r>
-      <w:proofErr w:type="spellEnd"/>
-      <w:r>
-        <w:rPr>
-          <w:bCs w:val="0"/>
-          <w:sz w:val="24"/>
-          <w:szCs w:val="24"/>
-        </w:rPr>
-        <w:t xml:space="preserve"> ,</w:t>
-      </w:r>
-      <w:proofErr w:type="spellStart"/>
-      <w:r>
-        <w:rPr>
-          <w:bCs w:val="0"/>
-          <w:sz w:val="24"/>
-          <w:szCs w:val="24"/>
-        </w:rPr>
-        <w:t>int</w:t>
-      </w:r>
-      <w:proofErr w:type="spellEnd"/>
-      <w:r>
-        <w:rPr>
-          <w:bCs w:val="0"/>
-          <w:sz w:val="24"/>
-          <w:szCs w:val="24"/>
-        </w:rPr>
-        <w:t>) :</w:t>
+        <w:t>uncelle(int ,int) :</w:t>
       </w:r>
       <w:r>
         <w:rPr>
@@ -997,7 +807,6 @@
           <w:szCs w:val="24"/>
         </w:rPr>
       </w:pPr>
-      <w:proofErr w:type="spellStart"/>
       <w:r>
         <w:rPr>
           <w:bCs w:val="0"/>
@@ -1014,7 +823,6 @@
         </w:rPr>
         <w:t>oid</w:t>
       </w:r>
-      <w:proofErr w:type="spellEnd"/>
       <w:r>
         <w:rPr>
           <w:bCs w:val="0"/>
@@ -1029,25 +837,7 @@
           <w:sz w:val="24"/>
           <w:szCs w:val="24"/>
         </w:rPr>
-        <w:t>il(</w:t>
-      </w:r>
-      <w:proofErr w:type="spellStart"/>
-      <w:r>
-        <w:rPr>
-          <w:bCs w:val="0"/>
-          <w:sz w:val="24"/>
-          <w:szCs w:val="24"/>
-        </w:rPr>
-        <w:t>int</w:t>
-      </w:r>
-      <w:proofErr w:type="spellEnd"/>
-      <w:r>
-        <w:rPr>
-          <w:bCs w:val="0"/>
-          <w:sz w:val="24"/>
-          <w:szCs w:val="24"/>
-        </w:rPr>
-        <w:t>) :</w:t>
+        <w:t>il(int) :</w:t>
       </w:r>
       <w:r>
         <w:rPr>
@@ -1070,25 +860,14 @@
           <w:szCs w:val="24"/>
         </w:rPr>
       </w:pPr>
-      <w:proofErr w:type="spellStart"/>
-      <w:r>
-        <w:rPr>
-          <w:bCs w:val="0"/>
-          <w:sz w:val="24"/>
-          <w:szCs w:val="24"/>
-        </w:rPr>
-        <w:t>void</w:t>
-      </w:r>
-      <w:proofErr w:type="spellEnd"/>
-      <w:r>
-        <w:rPr>
-          <w:bCs w:val="0"/>
-          <w:sz w:val="24"/>
-          <w:szCs w:val="24"/>
-        </w:rPr>
-        <w:t xml:space="preserve"> </w:t>
-      </w:r>
-      <w:proofErr w:type="spellStart"/>
+      <w:r>
+        <w:rPr>
+          <w:bCs w:val="0"/>
+          <w:sz w:val="24"/>
+          <w:szCs w:val="24"/>
+        </w:rPr>
+        <w:t xml:space="preserve">void </w:t>
+      </w:r>
       <w:r>
         <w:rPr>
           <w:bCs w:val="0"/>
@@ -1103,16 +882,7 @@
           <w:sz w:val="24"/>
           <w:szCs w:val="24"/>
         </w:rPr>
-        <w:t>azdir</w:t>
-      </w:r>
-      <w:proofErr w:type="spellEnd"/>
-      <w:r>
-        <w:rPr>
-          <w:bCs w:val="0"/>
-          <w:sz w:val="24"/>
-          <w:szCs w:val="24"/>
-        </w:rPr>
-        <w:t>() :</w:t>
+        <w:t>azdir() :</w:t>
       </w:r>
       <w:r>
         <w:rPr>
@@ -1135,25 +905,14 @@
           <w:szCs w:val="24"/>
         </w:rPr>
       </w:pPr>
-      <w:proofErr w:type="spellStart"/>
-      <w:r>
-        <w:rPr>
-          <w:bCs w:val="0"/>
-          <w:sz w:val="24"/>
-          <w:szCs w:val="24"/>
-        </w:rPr>
-        <w:t>Void</w:t>
-      </w:r>
-      <w:proofErr w:type="spellEnd"/>
-      <w:r>
-        <w:rPr>
-          <w:bCs w:val="0"/>
-          <w:sz w:val="24"/>
-          <w:szCs w:val="24"/>
-        </w:rPr>
-        <w:t xml:space="preserve"> </w:t>
-      </w:r>
-      <w:proofErr w:type="spellStart"/>
+      <w:r>
+        <w:rPr>
+          <w:bCs w:val="0"/>
+          <w:sz w:val="24"/>
+          <w:szCs w:val="24"/>
+        </w:rPr>
+        <w:t xml:space="preserve">Void </w:t>
+      </w:r>
       <w:r>
         <w:rPr>
           <w:bCs w:val="0"/>
@@ -1168,16 +927,7 @@
           <w:sz w:val="24"/>
           <w:szCs w:val="24"/>
         </w:rPr>
-        <w:t>osalt</w:t>
-      </w:r>
-      <w:proofErr w:type="spellEnd"/>
-      <w:r>
-        <w:rPr>
-          <w:bCs w:val="0"/>
-          <w:sz w:val="24"/>
-          <w:szCs w:val="24"/>
-        </w:rPr>
-        <w:t>() :</w:t>
+        <w:t>osalt() :</w:t>
       </w:r>
       <w:r>
         <w:rPr>
@@ -1200,41 +950,13 @@
           <w:szCs w:val="24"/>
         </w:rPr>
       </w:pPr>
-      <w:proofErr w:type="spellStart"/>
-      <w:r>
-        <w:rPr>
-          <w:bCs w:val="0"/>
-          <w:sz w:val="24"/>
-          <w:szCs w:val="24"/>
-        </w:rPr>
-        <w:t>İnt</w:t>
-      </w:r>
-      <w:proofErr w:type="spellEnd"/>
-      <w:r>
-        <w:rPr>
-          <w:bCs w:val="0"/>
-          <w:sz w:val="24"/>
-          <w:szCs w:val="24"/>
-        </w:rPr>
-        <w:t xml:space="preserve"> </w:t>
-      </w:r>
-      <w:proofErr w:type="spellStart"/>
-      <w:r>
-        <w:rPr>
-          <w:bCs w:val="0"/>
-          <w:sz w:val="24"/>
-          <w:szCs w:val="24"/>
-        </w:rPr>
-        <w:t>sayac</w:t>
-      </w:r>
-      <w:proofErr w:type="spellEnd"/>
-      <w:r>
-        <w:rPr>
-          <w:bCs w:val="0"/>
-          <w:sz w:val="24"/>
-          <w:szCs w:val="24"/>
-        </w:rPr>
-        <w:t xml:space="preserve"> :</w:t>
+      <w:r>
+        <w:rPr>
+          <w:bCs w:val="0"/>
+          <w:sz w:val="24"/>
+          <w:szCs w:val="24"/>
+        </w:rPr>
+        <w:t>İnt sayac :</w:t>
       </w:r>
       <w:r>
         <w:rPr>
@@ -1244,18 +966,6 @@
         </w:rPr>
         <w:t xml:space="preserve"> Listenin kaç elemanlı olduğunu tutar.</w:t>
       </w:r>
-    </w:p>
-    <w:p>
-      <w:pPr>
-        <w:pStyle w:val="Style1"/>
-        <w:spacing w:before="240" w:after="240"/>
-        <w:jc w:val="both"/>
-        <w:rPr>
-          <w:b w:val="0"/>
-          <w:sz w:val="24"/>
-          <w:szCs w:val="24"/>
-        </w:rPr>
-      </w:pPr>
     </w:p>
     <w:p>
       <w:pPr>
@@ -1293,15 +1003,55 @@
           <w:sz w:val="24"/>
           <w:szCs w:val="24"/>
         </w:rPr>
-        <w:t>Liste *l :</w:t>
-      </w:r>
-      <w:r>
-        <w:rPr>
-          <w:b w:val="0"/>
-          <w:sz w:val="24"/>
-          <w:szCs w:val="24"/>
-        </w:rPr>
-        <w:t xml:space="preserve"> İşlemleri yapacağımız liste.</w:t>
+        <w:t>Linked</w:t>
+      </w:r>
+      <w:r>
+        <w:rPr>
+          <w:bCs w:val="0"/>
+          <w:sz w:val="24"/>
+          <w:szCs w:val="24"/>
+        </w:rPr>
+        <w:t>List *l</w:t>
+      </w:r>
+      <w:r>
+        <w:rPr>
+          <w:bCs w:val="0"/>
+          <w:sz w:val="24"/>
+          <w:szCs w:val="24"/>
+        </w:rPr>
+        <w:t>inkedList</w:t>
+      </w:r>
+      <w:r>
+        <w:rPr>
+          <w:bCs w:val="0"/>
+          <w:sz w:val="24"/>
+          <w:szCs w:val="24"/>
+        </w:rPr>
+        <w:t xml:space="preserve"> :</w:t>
+      </w:r>
+      <w:r>
+        <w:rPr>
+          <w:b w:val="0"/>
+          <w:sz w:val="24"/>
+          <w:szCs w:val="24"/>
+        </w:rPr>
+        <w:t xml:space="preserve"> </w:t>
+      </w:r>
+      <w:r>
+        <w:rPr>
+          <w:b w:val="0"/>
+          <w:sz w:val="24"/>
+          <w:szCs w:val="24"/>
+        </w:rPr>
+        <w:t>Bağıntılı liste için i</w:t>
+      </w:r>
+      <w:r>
+        <w:rPr>
+          <w:b w:val="0"/>
+          <w:sz w:val="24"/>
+          <w:szCs w:val="24"/>
+        </w:rPr>
+        <w:t>şlemleri yapacağımız liste.</w:t>
       </w:r>
     </w:p>
     <w:p>
@@ -1311,106 +1061,34 @@
         <w:ind w:left="708"/>
         <w:jc w:val="both"/>
         <w:rPr>
-          <w:b w:val="0"/>
-          <w:sz w:val="24"/>
-          <w:szCs w:val="24"/>
-        </w:rPr>
-      </w:pPr>
-      <w:proofErr w:type="spellStart"/>
-      <w:r>
-        <w:rPr>
-          <w:bCs w:val="0"/>
-          <w:sz w:val="24"/>
-          <w:szCs w:val="24"/>
-        </w:rPr>
-        <w:t>void</w:t>
-      </w:r>
-      <w:proofErr w:type="spellEnd"/>
-      <w:r>
-        <w:rPr>
-          <w:bCs w:val="0"/>
-          <w:sz w:val="24"/>
-          <w:szCs w:val="24"/>
-        </w:rPr>
-        <w:t xml:space="preserve"> </w:t>
-      </w:r>
-      <w:proofErr w:type="spellStart"/>
-      <w:r>
-        <w:rPr>
-          <w:bCs w:val="0"/>
-          <w:sz w:val="24"/>
-          <w:szCs w:val="24"/>
-        </w:rPr>
-        <w:t>linkedListProporty</w:t>
-      </w:r>
-      <w:proofErr w:type="spellEnd"/>
-      <w:r>
-        <w:rPr>
-          <w:bCs w:val="0"/>
-          <w:sz w:val="24"/>
-          <w:szCs w:val="24"/>
-        </w:rPr>
-        <w:t>()</w:t>
-      </w:r>
-      <w:r>
-        <w:rPr>
-          <w:bCs w:val="0"/>
-          <w:sz w:val="24"/>
-          <w:szCs w:val="24"/>
-        </w:rPr>
-        <w:t xml:space="preserve"> :</w:t>
-      </w:r>
-      <w:r>
-        <w:rPr>
-          <w:bCs w:val="0"/>
-          <w:sz w:val="24"/>
-          <w:szCs w:val="24"/>
-        </w:rPr>
-        <w:t xml:space="preserve"> </w:t>
-      </w:r>
-      <w:r>
-        <w:rPr>
-          <w:bCs w:val="0"/>
-          <w:sz w:val="24"/>
-          <w:szCs w:val="24"/>
-        </w:rPr>
-        <w:t xml:space="preserve"> </w:t>
-      </w:r>
-      <w:proofErr w:type="spellStart"/>
-      <w:r>
-        <w:rPr>
-          <w:b w:val="0"/>
-          <w:sz w:val="24"/>
-          <w:szCs w:val="24"/>
-        </w:rPr>
-        <w:t>Linked</w:t>
-      </w:r>
-      <w:proofErr w:type="spellEnd"/>
-      <w:r>
-        <w:rPr>
-          <w:b w:val="0"/>
-          <w:sz w:val="24"/>
-          <w:szCs w:val="24"/>
-        </w:rPr>
-        <w:t xml:space="preserve"> </w:t>
-      </w:r>
-      <w:proofErr w:type="spellStart"/>
-      <w:r>
-        <w:rPr>
-          <w:b w:val="0"/>
-          <w:sz w:val="24"/>
-          <w:szCs w:val="24"/>
-        </w:rPr>
-        <w:t>list</w:t>
-      </w:r>
-      <w:proofErr w:type="spellEnd"/>
-      <w:r>
-        <w:rPr>
-          <w:b w:val="0"/>
-          <w:sz w:val="24"/>
-          <w:szCs w:val="24"/>
-        </w:rPr>
-        <w:t xml:space="preserve"> ile kullandığımız özellikleri çalıştırır.</w:t>
+          <w:bCs w:val="0"/>
+          <w:sz w:val="24"/>
+          <w:szCs w:val="24"/>
+        </w:rPr>
+      </w:pPr>
+      <w:r>
+        <w:rPr>
+          <w:bCs w:val="0"/>
+          <w:sz w:val="24"/>
+          <w:szCs w:val="24"/>
+        </w:rPr>
+        <w:t>ArrayList *arrayList</w:t>
+      </w:r>
+      <w:r>
+        <w:rPr>
+          <w:bCs w:val="0"/>
+          <w:sz w:val="24"/>
+          <w:szCs w:val="24"/>
+        </w:rPr>
+        <w:t xml:space="preserve">:  </w:t>
+      </w:r>
+      <w:r>
+        <w:rPr>
+          <w:b w:val="0"/>
+          <w:sz w:val="24"/>
+          <w:szCs w:val="24"/>
+        </w:rPr>
+        <w:t>Array işlemlerini yapacağımız liste</w:t>
       </w:r>
     </w:p>
     <w:p>
@@ -1425,16 +1103,38 @@
           <w:szCs w:val="24"/>
         </w:rPr>
       </w:pPr>
-      <w:proofErr w:type="spellStart"/>
-      <w:r>
-        <w:rPr>
-          <w:bCs w:val="0"/>
-          <w:sz w:val="24"/>
-          <w:szCs w:val="24"/>
-        </w:rPr>
-        <w:t>void</w:t>
-      </w:r>
-      <w:proofErr w:type="spellEnd"/>
+      <w:r>
+        <w:rPr>
+          <w:bCs w:val="0"/>
+          <w:sz w:val="24"/>
+          <w:szCs w:val="24"/>
+        </w:rPr>
+        <w:t>void linkedListProporty(</w:t>
+      </w:r>
+      <w:r>
+        <w:rPr>
+          <w:bCs w:val="0"/>
+          <w:sz w:val="24"/>
+          <w:szCs w:val="24"/>
+        </w:rPr>
+        <w:t>int listSize</w:t>
+      </w:r>
+      <w:r>
+        <w:rPr>
+          <w:bCs w:val="0"/>
+          <w:sz w:val="24"/>
+          <w:szCs w:val="24"/>
+        </w:rPr>
+        <w:t>)</w:t>
+      </w:r>
+      <w:r>
+        <w:rPr>
+          <w:bCs w:val="0"/>
+          <w:sz w:val="24"/>
+          <w:szCs w:val="24"/>
+        </w:rPr>
+        <w:t xml:space="preserve"> :</w:t>
+      </w:r>
       <w:r>
         <w:rPr>
           <w:bCs w:val="0"/>
@@ -1443,32 +1143,6 @@
         </w:rPr>
         <w:t xml:space="preserve"> </w:t>
       </w:r>
-      <w:proofErr w:type="spellStart"/>
-      <w:r>
-        <w:rPr>
-          <w:bCs w:val="0"/>
-          <w:sz w:val="24"/>
-          <w:szCs w:val="24"/>
-        </w:rPr>
-        <w:t>arrayListProporty</w:t>
-      </w:r>
-      <w:proofErr w:type="spellEnd"/>
-      <w:r>
-        <w:rPr>
-          <w:bCs w:val="0"/>
-          <w:sz w:val="24"/>
-          <w:szCs w:val="24"/>
-        </w:rPr>
-        <w:t>()</w:t>
-      </w:r>
-      <w:r>
-        <w:rPr>
-          <w:bCs w:val="0"/>
-          <w:sz w:val="24"/>
-          <w:szCs w:val="24"/>
-        </w:rPr>
-        <w:t xml:space="preserve"> :</w:t>
-      </w:r>
       <w:r>
         <w:rPr>
           <w:bCs w:val="0"/>
@@ -1477,86 +1151,13 @@
         </w:rPr>
         <w:t xml:space="preserve"> </w:t>
       </w:r>
-      <w:proofErr w:type="spellStart"/>
-      <w:r>
-        <w:rPr>
-          <w:b w:val="0"/>
-          <w:sz w:val="24"/>
-          <w:szCs w:val="24"/>
-        </w:rPr>
-        <w:t>Array</w:t>
-      </w:r>
-      <w:proofErr w:type="spellEnd"/>
-      <w:r>
-        <w:rPr>
-          <w:b w:val="0"/>
-          <w:sz w:val="24"/>
-          <w:szCs w:val="24"/>
-        </w:rPr>
-        <w:t xml:space="preserve"> ile kullandığımız özellikleri çalıştırır.</w:t>
-      </w:r>
-    </w:p>
-    <w:p>
-      <w:pPr>
-        <w:pStyle w:val="Style1"/>
-        <w:spacing w:before="240" w:after="240"/>
-        <w:jc w:val="both"/>
-        <w:rPr>
-          <w:b w:val="0"/>
-          <w:sz w:val="24"/>
-          <w:szCs w:val="24"/>
-        </w:rPr>
-      </w:pPr>
-    </w:p>
-    <w:p>
-      <w:pPr>
-        <w:pStyle w:val="Style1"/>
-        <w:spacing w:before="240" w:after="240"/>
-        <w:jc w:val="both"/>
-        <w:rPr>
-          <w:b w:val="0"/>
-          <w:sz w:val="24"/>
-          <w:szCs w:val="24"/>
-        </w:rPr>
-      </w:pPr>
-    </w:p>
-    <w:p>
-      <w:pPr>
-        <w:pStyle w:val="Style1"/>
-        <w:spacing w:before="240" w:after="240"/>
-        <w:jc w:val="both"/>
-        <w:rPr>
-          <w:b w:val="0"/>
-          <w:sz w:val="24"/>
-          <w:szCs w:val="24"/>
-        </w:rPr>
-      </w:pPr>
-    </w:p>
-    <w:p>
-      <w:pPr>
-        <w:pStyle w:val="Style1"/>
-        <w:spacing w:before="240" w:after="240"/>
-        <w:jc w:val="both"/>
-        <w:rPr>
-          <w:b w:val="0"/>
-          <w:sz w:val="28"/>
-        </w:rPr>
-      </w:pPr>
-      <w:proofErr w:type="spellStart"/>
-      <w:r>
-        <w:rPr>
-          <w:b w:val="0"/>
-          <w:sz w:val="28"/>
-        </w:rPr>
-        <w:t>ArrayList.h</w:t>
-      </w:r>
-      <w:proofErr w:type="spellEnd"/>
-      <w:r>
-        <w:rPr>
-          <w:b w:val="0"/>
-          <w:sz w:val="28"/>
-        </w:rPr>
-        <w:t xml:space="preserve"> ‘da kullanılan veriler;</w:t>
+      <w:r>
+        <w:rPr>
+          <w:b w:val="0"/>
+          <w:sz w:val="24"/>
+          <w:szCs w:val="24"/>
+        </w:rPr>
+        <w:t>Linked list ile kullandığımız özellikleri çalıştırır.</w:t>
       </w:r>
     </w:p>
     <w:p>
@@ -1571,49 +1172,107 @@
           <w:szCs w:val="24"/>
         </w:rPr>
       </w:pPr>
-      <w:proofErr w:type="spellStart"/>
-      <w:r>
-        <w:rPr>
-          <w:bCs w:val="0"/>
-          <w:sz w:val="24"/>
-          <w:szCs w:val="24"/>
-        </w:rPr>
-        <w:t>int</w:t>
-      </w:r>
-      <w:proofErr w:type="spellEnd"/>
-      <w:r>
-        <w:rPr>
-          <w:bCs w:val="0"/>
-          <w:sz w:val="24"/>
-          <w:szCs w:val="24"/>
-        </w:rPr>
-        <w:t xml:space="preserve"> *bas :</w:t>
-      </w:r>
-      <w:r>
-        <w:rPr>
-          <w:b w:val="0"/>
+      <w:r>
+        <w:rPr>
+          <w:bCs w:val="0"/>
+          <w:sz w:val="24"/>
+          <w:szCs w:val="24"/>
+        </w:rPr>
+        <w:t>void arrayListProporty(</w:t>
+      </w:r>
+      <w:r>
+        <w:rPr>
+          <w:bCs w:val="0"/>
+          <w:sz w:val="24"/>
+          <w:szCs w:val="24"/>
+        </w:rPr>
+        <w:t>int arraySize</w:t>
+      </w:r>
+      <w:r>
+        <w:rPr>
+          <w:bCs w:val="0"/>
+          <w:sz w:val="24"/>
+          <w:szCs w:val="24"/>
+        </w:rPr>
+        <w:t>)</w:t>
+      </w:r>
+      <w:r>
+        <w:rPr>
+          <w:bCs w:val="0"/>
+          <w:sz w:val="24"/>
+          <w:szCs w:val="24"/>
+        </w:rPr>
+        <w:t xml:space="preserve"> :</w:t>
+      </w:r>
+      <w:r>
+        <w:rPr>
+          <w:bCs w:val="0"/>
           <w:sz w:val="24"/>
           <w:szCs w:val="24"/>
         </w:rPr>
         <w:t xml:space="preserve"> </w:t>
       </w:r>
-      <w:proofErr w:type="spellStart"/>
-      <w:r>
-        <w:rPr>
-          <w:b w:val="0"/>
-          <w:sz w:val="24"/>
-          <w:szCs w:val="24"/>
-        </w:rPr>
-        <w:t>Array’in</w:t>
-      </w:r>
-      <w:proofErr w:type="spellEnd"/>
-      <w:r>
-        <w:rPr>
-          <w:b w:val="0"/>
-          <w:sz w:val="24"/>
-          <w:szCs w:val="24"/>
-        </w:rPr>
-        <w:t xml:space="preserve"> adresini tutar.</w:t>
+      <w:r>
+        <w:rPr>
+          <w:b w:val="0"/>
+          <w:sz w:val="24"/>
+          <w:szCs w:val="24"/>
+        </w:rPr>
+        <w:t>Array ile kullandığımız özellikleri çalıştırır.</w:t>
+      </w:r>
+    </w:p>
+    <w:p>
+      <w:pPr>
+        <w:pStyle w:val="Style1"/>
+        <w:spacing w:before="240" w:after="240"/>
+        <w:jc w:val="both"/>
+        <w:rPr>
+          <w:b w:val="0"/>
+          <w:sz w:val="24"/>
+          <w:szCs w:val="24"/>
+        </w:rPr>
+      </w:pPr>
+    </w:p>
+    <w:p>
+      <w:pPr>
+        <w:pStyle w:val="Style1"/>
+        <w:spacing w:before="240" w:after="240"/>
+        <w:jc w:val="both"/>
+        <w:rPr>
+          <w:b w:val="0"/>
+          <w:sz w:val="24"/>
+          <w:szCs w:val="24"/>
+        </w:rPr>
+      </w:pPr>
+    </w:p>
+    <w:p>
+      <w:pPr>
+        <w:pStyle w:val="Style1"/>
+        <w:spacing w:before="240" w:after="240"/>
+        <w:jc w:val="both"/>
+        <w:rPr>
+          <w:b w:val="0"/>
+          <w:sz w:val="24"/>
+          <w:szCs w:val="24"/>
+        </w:rPr>
+      </w:pPr>
+    </w:p>
+    <w:p>
+      <w:pPr>
+        <w:pStyle w:val="Style1"/>
+        <w:spacing w:before="240" w:after="240"/>
+        <w:jc w:val="both"/>
+        <w:rPr>
+          <w:b w:val="0"/>
+          <w:sz w:val="28"/>
+        </w:rPr>
+      </w:pPr>
+      <w:r>
+        <w:rPr>
+          <w:b w:val="0"/>
+          <w:sz w:val="28"/>
+        </w:rPr>
+        <w:t>ArrayList.h ‘da kullanılan veriler;</w:t>
       </w:r>
     </w:p>
     <w:p>
@@ -1628,75 +1287,37 @@
           <w:szCs w:val="24"/>
         </w:rPr>
       </w:pPr>
-      <w:proofErr w:type="spellStart"/>
-      <w:r>
-        <w:rPr>
-          <w:bCs w:val="0"/>
-          <w:sz w:val="24"/>
-          <w:szCs w:val="24"/>
-        </w:rPr>
-        <w:t>void</w:t>
-      </w:r>
-      <w:proofErr w:type="spellEnd"/>
-      <w:r>
-        <w:rPr>
-          <w:bCs w:val="0"/>
+      <w:r>
+        <w:rPr>
+          <w:bCs w:val="0"/>
+          <w:sz w:val="24"/>
+          <w:szCs w:val="24"/>
+        </w:rPr>
+        <w:t>int</w:t>
+      </w:r>
+      <w:r>
+        <w:rPr>
+          <w:bCs w:val="0"/>
+          <w:sz w:val="24"/>
+          <w:szCs w:val="24"/>
+        </w:rPr>
+        <w:t xml:space="preserve"> *bas :</w:t>
+      </w:r>
+      <w:r>
+        <w:rPr>
+          <w:b w:val="0"/>
           <w:sz w:val="24"/>
           <w:szCs w:val="24"/>
         </w:rPr>
         <w:t xml:space="preserve"> </w:t>
       </w:r>
-      <w:proofErr w:type="spellStart"/>
-      <w:r>
-        <w:rPr>
-          <w:bCs w:val="0"/>
-          <w:sz w:val="24"/>
-          <w:szCs w:val="24"/>
-        </w:rPr>
-        <w:t>olustur</w:t>
-      </w:r>
-      <w:proofErr w:type="spellEnd"/>
-      <w:r>
-        <w:rPr>
-          <w:bCs w:val="0"/>
-          <w:sz w:val="24"/>
-          <w:szCs w:val="24"/>
-        </w:rPr>
-        <w:t>() :</w:t>
-      </w:r>
-      <w:r>
-        <w:rPr>
-          <w:b w:val="0"/>
-          <w:sz w:val="24"/>
-          <w:szCs w:val="24"/>
-        </w:rPr>
-        <w:t xml:space="preserve"> Boş bir</w:t>
-      </w:r>
-      <w:r>
-        <w:rPr>
-          <w:b w:val="0"/>
-          <w:sz w:val="24"/>
-          <w:szCs w:val="24"/>
-        </w:rPr>
-        <w:t xml:space="preserve"> </w:t>
-      </w:r>
-      <w:proofErr w:type="spellStart"/>
-      <w:r>
-        <w:rPr>
-          <w:b w:val="0"/>
-          <w:sz w:val="24"/>
-          <w:szCs w:val="24"/>
-        </w:rPr>
-        <w:t>array</w:t>
-      </w:r>
-      <w:proofErr w:type="spellEnd"/>
-      <w:r>
-        <w:rPr>
-          <w:b w:val="0"/>
-          <w:sz w:val="24"/>
-          <w:szCs w:val="24"/>
-        </w:rPr>
-        <w:t xml:space="preserve"> oluşturur.</w:t>
+      <w:r>
+        <w:rPr>
+          <w:b w:val="0"/>
+          <w:sz w:val="24"/>
+          <w:szCs w:val="24"/>
+        </w:rPr>
+        <w:t>Array’in adresini tutar.</w:t>
       </w:r>
     </w:p>
     <w:p>
@@ -1711,93 +1332,37 @@
           <w:szCs w:val="24"/>
         </w:rPr>
       </w:pPr>
-      <w:proofErr w:type="spellStart"/>
-      <w:r>
-        <w:rPr>
-          <w:bCs w:val="0"/>
-          <w:sz w:val="24"/>
-          <w:szCs w:val="24"/>
-        </w:rPr>
-        <w:t>v</w:t>
-      </w:r>
-      <w:r>
-        <w:rPr>
-          <w:bCs w:val="0"/>
-          <w:sz w:val="24"/>
-          <w:szCs w:val="24"/>
-        </w:rPr>
-        <w:t>oid</w:t>
-      </w:r>
-      <w:proofErr w:type="spellEnd"/>
-      <w:r>
-        <w:rPr>
-          <w:bCs w:val="0"/>
-          <w:sz w:val="24"/>
-          <w:szCs w:val="24"/>
-        </w:rPr>
-        <w:t xml:space="preserve"> ekle(</w:t>
-      </w:r>
-      <w:proofErr w:type="spellStart"/>
-      <w:r>
-        <w:rPr>
-          <w:bCs w:val="0"/>
-          <w:sz w:val="24"/>
-          <w:szCs w:val="24"/>
-        </w:rPr>
-        <w:t>int</w:t>
-      </w:r>
-      <w:proofErr w:type="spellEnd"/>
-      <w:r>
-        <w:rPr>
-          <w:bCs w:val="0"/>
-          <w:sz w:val="24"/>
-          <w:szCs w:val="24"/>
-        </w:rPr>
-        <w:t xml:space="preserve">, </w:t>
-      </w:r>
-      <w:proofErr w:type="spellStart"/>
-      <w:r>
-        <w:rPr>
-          <w:bCs w:val="0"/>
-          <w:sz w:val="24"/>
-          <w:szCs w:val="24"/>
-        </w:rPr>
-        <w:t>int</w:t>
-      </w:r>
-      <w:proofErr w:type="spellEnd"/>
-      <w:r>
-        <w:rPr>
-          <w:bCs w:val="0"/>
-          <w:sz w:val="24"/>
-          <w:szCs w:val="24"/>
-        </w:rPr>
-        <w:t>) :</w:t>
-      </w:r>
-      <w:r>
-        <w:rPr>
-          <w:b w:val="0"/>
-          <w:sz w:val="24"/>
-          <w:szCs w:val="24"/>
-        </w:rPr>
-        <w:t xml:space="preserve"> Birinci parametre ekleyeceğimiz değeri, ikinci parametre ekleyeceğimiz indisi belirler ve </w:t>
-      </w:r>
-      <w:proofErr w:type="spellStart"/>
-      <w:r>
-        <w:rPr>
-          <w:b w:val="0"/>
-          <w:sz w:val="24"/>
-          <w:szCs w:val="24"/>
-        </w:rPr>
-        <w:t>array’e</w:t>
-      </w:r>
-      <w:proofErr w:type="spellEnd"/>
-      <w:r>
-        <w:rPr>
-          <w:b w:val="0"/>
-          <w:sz w:val="24"/>
-          <w:szCs w:val="24"/>
-        </w:rPr>
-        <w:t xml:space="preserve"> bu elemanı ekler.</w:t>
+      <w:r>
+        <w:rPr>
+          <w:bCs w:val="0"/>
+          <w:sz w:val="24"/>
+          <w:szCs w:val="24"/>
+        </w:rPr>
+        <w:t>void olustur() :</w:t>
+      </w:r>
+      <w:r>
+        <w:rPr>
+          <w:b w:val="0"/>
+          <w:sz w:val="24"/>
+          <w:szCs w:val="24"/>
+        </w:rPr>
+        <w:t xml:space="preserve"> Boş bir</w:t>
+      </w:r>
+      <w:r>
+        <w:rPr>
+          <w:b w:val="0"/>
+          <w:sz w:val="24"/>
+          <w:szCs w:val="24"/>
+        </w:rPr>
+        <w:t xml:space="preserve"> array</w:t>
+      </w:r>
+      <w:r>
+        <w:rPr>
+          <w:b w:val="0"/>
+          <w:sz w:val="24"/>
+          <w:szCs w:val="24"/>
+        </w:rPr>
+        <w:t xml:space="preserve"> oluşturur.</w:t>
       </w:r>
     </w:p>
     <w:p>
@@ -1812,111 +1377,45 @@
           <w:szCs w:val="24"/>
         </w:rPr>
       </w:pPr>
-      <w:proofErr w:type="spellStart"/>
-      <w:r>
-        <w:rPr>
-          <w:bCs w:val="0"/>
-          <w:sz w:val="24"/>
-          <w:szCs w:val="24"/>
-        </w:rPr>
-        <w:t>void</w:t>
-      </w:r>
-      <w:proofErr w:type="spellEnd"/>
-      <w:r>
-        <w:rPr>
-          <w:bCs w:val="0"/>
-          <w:sz w:val="24"/>
-          <w:szCs w:val="24"/>
-        </w:rPr>
-        <w:t xml:space="preserve"> </w:t>
-      </w:r>
-      <w:proofErr w:type="spellStart"/>
-      <w:r>
-        <w:rPr>
-          <w:bCs w:val="0"/>
-          <w:sz w:val="24"/>
-          <w:szCs w:val="24"/>
-        </w:rPr>
-        <w:t>guncelle</w:t>
-      </w:r>
-      <w:proofErr w:type="spellEnd"/>
-      <w:r>
-        <w:rPr>
-          <w:bCs w:val="0"/>
-          <w:sz w:val="24"/>
-          <w:szCs w:val="24"/>
-        </w:rPr>
-        <w:t>(</w:t>
-      </w:r>
-      <w:proofErr w:type="spellStart"/>
-      <w:r>
-        <w:rPr>
-          <w:bCs w:val="0"/>
-          <w:sz w:val="24"/>
-          <w:szCs w:val="24"/>
-        </w:rPr>
-        <w:t>int</w:t>
-      </w:r>
-      <w:proofErr w:type="spellEnd"/>
-      <w:r>
-        <w:rPr>
-          <w:bCs w:val="0"/>
-          <w:sz w:val="24"/>
-          <w:szCs w:val="24"/>
-        </w:rPr>
-        <w:t xml:space="preserve"> ,</w:t>
-      </w:r>
-      <w:proofErr w:type="spellStart"/>
-      <w:r>
-        <w:rPr>
-          <w:bCs w:val="0"/>
-          <w:sz w:val="24"/>
-          <w:szCs w:val="24"/>
-        </w:rPr>
-        <w:t>int</w:t>
-      </w:r>
-      <w:proofErr w:type="spellEnd"/>
-      <w:r>
-        <w:rPr>
-          <w:bCs w:val="0"/>
-          <w:sz w:val="24"/>
-          <w:szCs w:val="24"/>
-        </w:rPr>
-        <w:t>) :</w:t>
-      </w:r>
-      <w:r>
-        <w:rPr>
-          <w:b w:val="0"/>
-          <w:sz w:val="24"/>
-          <w:szCs w:val="24"/>
-        </w:rPr>
-        <w:t xml:space="preserve"> Birinci parametre ekleyeceğimiz değeri, ikinci parametre güncelleme yapacağımız indisi belirler ve </w:t>
-      </w:r>
-      <w:proofErr w:type="spellStart"/>
-      <w:r>
-        <w:rPr>
-          <w:b w:val="0"/>
-          <w:sz w:val="24"/>
-          <w:szCs w:val="24"/>
-        </w:rPr>
-        <w:t>array'</w:t>
-      </w:r>
-      <w:r>
-        <w:rPr>
-          <w:b w:val="0"/>
-          <w:sz w:val="24"/>
-          <w:szCs w:val="24"/>
-        </w:rPr>
-        <w:t>i</w:t>
-      </w:r>
-      <w:proofErr w:type="spellEnd"/>
-      <w:r>
-        <w:rPr>
-          <w:b w:val="0"/>
-          <w:sz w:val="24"/>
-          <w:szCs w:val="24"/>
-        </w:rPr>
-        <w:t xml:space="preserve"> güncelleriz.</w:t>
+      <w:r>
+        <w:rPr>
+          <w:bCs w:val="0"/>
+          <w:sz w:val="24"/>
+          <w:szCs w:val="24"/>
+        </w:rPr>
+        <w:t>v</w:t>
+      </w:r>
+      <w:r>
+        <w:rPr>
+          <w:bCs w:val="0"/>
+          <w:sz w:val="24"/>
+          <w:szCs w:val="24"/>
+        </w:rPr>
+        <w:t>oid ekle(int, int) :</w:t>
+      </w:r>
+      <w:r>
+        <w:rPr>
+          <w:b w:val="0"/>
+          <w:sz w:val="24"/>
+          <w:szCs w:val="24"/>
+        </w:rPr>
+        <w:t xml:space="preserve"> Birinci parametre ekleyeceğimiz değeri, ikinci parametre ekleyeceğimiz indisi belirler ve </w:t>
+      </w:r>
+      <w:r>
+        <w:rPr>
+          <w:b w:val="0"/>
+          <w:sz w:val="24"/>
+          <w:szCs w:val="24"/>
+        </w:rPr>
+        <w:t>array’e</w:t>
+      </w:r>
+      <w:r>
+        <w:rPr>
+          <w:b w:val="0"/>
+          <w:sz w:val="24"/>
+          <w:szCs w:val="24"/>
+        </w:rPr>
+        <w:t xml:space="preserve"> bu elemanı ekler.</w:t>
       </w:r>
     </w:p>
     <w:p>
@@ -1931,67 +1430,37 @@
           <w:szCs w:val="24"/>
         </w:rPr>
       </w:pPr>
-      <w:proofErr w:type="spellStart"/>
-      <w:r>
-        <w:rPr>
-          <w:bCs w:val="0"/>
-          <w:sz w:val="24"/>
-          <w:szCs w:val="24"/>
-        </w:rPr>
-        <w:t>void</w:t>
-      </w:r>
-      <w:proofErr w:type="spellEnd"/>
-      <w:r>
-        <w:rPr>
-          <w:bCs w:val="0"/>
-          <w:sz w:val="24"/>
-          <w:szCs w:val="24"/>
-        </w:rPr>
-        <w:t xml:space="preserve"> sil(</w:t>
-      </w:r>
-      <w:proofErr w:type="spellStart"/>
-      <w:r>
-        <w:rPr>
-          <w:bCs w:val="0"/>
-          <w:sz w:val="24"/>
-          <w:szCs w:val="24"/>
-        </w:rPr>
-        <w:t>int</w:t>
-      </w:r>
-      <w:proofErr w:type="spellEnd"/>
-      <w:r>
-        <w:rPr>
-          <w:bCs w:val="0"/>
-          <w:sz w:val="24"/>
-          <w:szCs w:val="24"/>
-        </w:rPr>
-        <w:t>) :</w:t>
-      </w:r>
-      <w:r>
-        <w:rPr>
-          <w:b w:val="0"/>
-          <w:sz w:val="24"/>
-          <w:szCs w:val="24"/>
-        </w:rPr>
-        <w:t xml:space="preserve"> Gönderdiğimiz parametre silmek istediğimiz indisi gönderir ve </w:t>
-      </w:r>
-      <w:proofErr w:type="spellStart"/>
-      <w:r>
-        <w:rPr>
-          <w:b w:val="0"/>
-          <w:sz w:val="24"/>
-          <w:szCs w:val="24"/>
-        </w:rPr>
-        <w:t>array’de</w:t>
-      </w:r>
-      <w:proofErr w:type="spellEnd"/>
-      <w:r>
-        <w:rPr>
-          <w:b w:val="0"/>
-          <w:sz w:val="24"/>
-          <w:szCs w:val="24"/>
-        </w:rPr>
-        <w:t xml:space="preserve"> bulunan o indis silinir.</w:t>
+      <w:r>
+        <w:rPr>
+          <w:bCs w:val="0"/>
+          <w:sz w:val="24"/>
+          <w:szCs w:val="24"/>
+        </w:rPr>
+        <w:t>void guncelle(int ,int) :</w:t>
+      </w:r>
+      <w:r>
+        <w:rPr>
+          <w:b w:val="0"/>
+          <w:sz w:val="24"/>
+          <w:szCs w:val="24"/>
+        </w:rPr>
+        <w:t xml:space="preserve"> Birinci parametre ekleyeceğimiz değeri, ikinci parametre güncelleme yapacağımız indisi belirler ve </w:t>
+      </w:r>
+      <w:r>
+        <w:rPr>
+          <w:b w:val="0"/>
+          <w:sz w:val="24"/>
+          <w:szCs w:val="24"/>
+        </w:rPr>
+        <w:t>array'</w:t>
+      </w:r>
+      <w:r>
+        <w:rPr>
+          <w:b w:val="0"/>
+          <w:sz w:val="24"/>
+          <w:szCs w:val="24"/>
+        </w:rPr>
+        <w:t>i güncelleriz.</w:t>
       </w:r>
     </w:p>
     <w:p>
@@ -2006,67 +1475,37 @@
           <w:szCs w:val="24"/>
         </w:rPr>
       </w:pPr>
-      <w:proofErr w:type="spellStart"/>
-      <w:r>
-        <w:rPr>
-          <w:bCs w:val="0"/>
-          <w:sz w:val="24"/>
-          <w:szCs w:val="24"/>
-        </w:rPr>
-        <w:t>void</w:t>
-      </w:r>
-      <w:proofErr w:type="spellEnd"/>
-      <w:r>
-        <w:rPr>
-          <w:bCs w:val="0"/>
-          <w:sz w:val="24"/>
-          <w:szCs w:val="24"/>
-        </w:rPr>
-        <w:t xml:space="preserve"> </w:t>
-      </w:r>
-      <w:proofErr w:type="spellStart"/>
-      <w:r>
-        <w:rPr>
-          <w:bCs w:val="0"/>
-          <w:sz w:val="24"/>
-          <w:szCs w:val="24"/>
-        </w:rPr>
-        <w:t>yazdir</w:t>
-      </w:r>
-      <w:proofErr w:type="spellEnd"/>
-      <w:r>
-        <w:rPr>
-          <w:bCs w:val="0"/>
-          <w:sz w:val="24"/>
-          <w:szCs w:val="24"/>
-        </w:rPr>
-        <w:t>() :</w:t>
-      </w:r>
-      <w:r>
-        <w:rPr>
-          <w:b w:val="0"/>
-          <w:sz w:val="24"/>
-          <w:szCs w:val="24"/>
-        </w:rPr>
-        <w:t xml:space="preserve"> </w:t>
-      </w:r>
-      <w:proofErr w:type="spellStart"/>
-      <w:r>
-        <w:rPr>
-          <w:b w:val="0"/>
-          <w:sz w:val="24"/>
-          <w:szCs w:val="24"/>
-        </w:rPr>
-        <w:t>Array’de</w:t>
-      </w:r>
-      <w:proofErr w:type="spellEnd"/>
-      <w:r>
-        <w:rPr>
-          <w:b w:val="0"/>
-          <w:sz w:val="24"/>
-          <w:szCs w:val="24"/>
-        </w:rPr>
-        <w:t xml:space="preserve"> bulunan elemanları yazdırır.</w:t>
+      <w:r>
+        <w:rPr>
+          <w:bCs w:val="0"/>
+          <w:sz w:val="24"/>
+          <w:szCs w:val="24"/>
+        </w:rPr>
+        <w:t>void sil(int) :</w:t>
+      </w:r>
+      <w:r>
+        <w:rPr>
+          <w:b w:val="0"/>
+          <w:sz w:val="24"/>
+          <w:szCs w:val="24"/>
+        </w:rPr>
+        <w:t xml:space="preserve"> Gönderdiğimiz parametre silmek istediğimiz indisi gönderir ve </w:t>
+      </w:r>
+      <w:r>
+        <w:rPr>
+          <w:b w:val="0"/>
+          <w:sz w:val="24"/>
+          <w:szCs w:val="24"/>
+        </w:rPr>
+        <w:t>array’de</w:t>
+      </w:r>
+      <w:r>
+        <w:rPr>
+          <w:b w:val="0"/>
+          <w:sz w:val="24"/>
+          <w:szCs w:val="24"/>
+        </w:rPr>
+        <w:t xml:space="preserve"> bulunan o indis silinir.</w:t>
       </w:r>
     </w:p>
     <w:p>
@@ -2081,59 +1520,22 @@
           <w:szCs w:val="24"/>
         </w:rPr>
       </w:pPr>
-      <w:proofErr w:type="spellStart"/>
-      <w:r>
-        <w:rPr>
-          <w:bCs w:val="0"/>
-          <w:sz w:val="24"/>
-          <w:szCs w:val="24"/>
-        </w:rPr>
-        <w:t>v</w:t>
-      </w:r>
-      <w:r>
-        <w:rPr>
-          <w:bCs w:val="0"/>
-          <w:sz w:val="24"/>
-          <w:szCs w:val="24"/>
-        </w:rPr>
-        <w:t>oid</w:t>
-      </w:r>
-      <w:proofErr w:type="spellEnd"/>
-      <w:r>
-        <w:rPr>
-          <w:bCs w:val="0"/>
+      <w:r>
+        <w:rPr>
+          <w:bCs w:val="0"/>
+          <w:sz w:val="24"/>
+          <w:szCs w:val="24"/>
+        </w:rPr>
+        <w:t>void yazdir() :</w:t>
+      </w:r>
+      <w:r>
+        <w:rPr>
+          <w:b w:val="0"/>
           <w:sz w:val="24"/>
           <w:szCs w:val="24"/>
         </w:rPr>
         <w:t xml:space="preserve"> </w:t>
       </w:r>
-      <w:proofErr w:type="spellStart"/>
-      <w:r>
-        <w:rPr>
-          <w:bCs w:val="0"/>
-          <w:sz w:val="24"/>
-          <w:szCs w:val="24"/>
-        </w:rPr>
-        <w:t>bosalt</w:t>
-      </w:r>
-      <w:proofErr w:type="spellEnd"/>
-      <w:r>
-        <w:rPr>
-          <w:bCs w:val="0"/>
-          <w:sz w:val="24"/>
-          <w:szCs w:val="24"/>
-        </w:rPr>
-        <w:t>() :</w:t>
-      </w:r>
-      <w:r>
-        <w:rPr>
-          <w:b w:val="0"/>
-          <w:sz w:val="24"/>
-          <w:szCs w:val="24"/>
-        </w:rPr>
-        <w:t xml:space="preserve"> </w:t>
-      </w:r>
-      <w:proofErr w:type="spellStart"/>
       <w:r>
         <w:rPr>
           <w:b w:val="0"/>
@@ -2142,14 +1544,13 @@
         </w:rPr>
         <w:t>Array’de</w:t>
       </w:r>
-      <w:proofErr w:type="spellEnd"/>
-      <w:r>
-        <w:rPr>
-          <w:b w:val="0"/>
-          <w:sz w:val="24"/>
-          <w:szCs w:val="24"/>
-        </w:rPr>
-        <w:t xml:space="preserve"> bulunan tüm elemanları sileriz.</w:t>
+      <w:r>
+        <w:rPr>
+          <w:b w:val="0"/>
+          <w:sz w:val="24"/>
+          <w:szCs w:val="24"/>
+        </w:rPr>
+        <w:t xml:space="preserve"> bulunan elemanları yazdırır.</w:t>
       </w:r>
     </w:p>
     <w:p>
@@ -2164,75 +1565,45 @@
           <w:szCs w:val="24"/>
         </w:rPr>
       </w:pPr>
-      <w:proofErr w:type="spellStart"/>
-      <w:r>
-        <w:rPr>
-          <w:bCs w:val="0"/>
-          <w:sz w:val="24"/>
-          <w:szCs w:val="24"/>
-        </w:rPr>
-        <w:t>i</w:t>
-      </w:r>
-      <w:r>
-        <w:rPr>
-          <w:bCs w:val="0"/>
-          <w:sz w:val="24"/>
-          <w:szCs w:val="24"/>
-        </w:rPr>
-        <w:t>nt</w:t>
-      </w:r>
-      <w:proofErr w:type="spellEnd"/>
-      <w:r>
-        <w:rPr>
-          <w:bCs w:val="0"/>
+      <w:r>
+        <w:rPr>
+          <w:bCs w:val="0"/>
+          <w:sz w:val="24"/>
+          <w:szCs w:val="24"/>
+        </w:rPr>
+        <w:t>v</w:t>
+      </w:r>
+      <w:r>
+        <w:rPr>
+          <w:bCs w:val="0"/>
+          <w:sz w:val="24"/>
+          <w:szCs w:val="24"/>
+        </w:rPr>
+        <w:t>oid bosalt() :</w:t>
+      </w:r>
+      <w:r>
+        <w:rPr>
+          <w:b w:val="0"/>
           <w:sz w:val="24"/>
           <w:szCs w:val="24"/>
         </w:rPr>
         <w:t xml:space="preserve"> </w:t>
       </w:r>
-      <w:proofErr w:type="spellStart"/>
-      <w:r>
-        <w:rPr>
-          <w:bCs w:val="0"/>
-          <w:sz w:val="24"/>
-          <w:szCs w:val="24"/>
-        </w:rPr>
-        <w:t>sayac</w:t>
-      </w:r>
-      <w:proofErr w:type="spellEnd"/>
-      <w:r>
-        <w:rPr>
-          <w:bCs w:val="0"/>
-          <w:sz w:val="24"/>
-          <w:szCs w:val="24"/>
-        </w:rPr>
-        <w:t xml:space="preserve"> :</w:t>
-      </w:r>
-      <w:r>
-        <w:rPr>
-          <w:b w:val="0"/>
-          <w:sz w:val="24"/>
-          <w:szCs w:val="24"/>
-        </w:rPr>
-        <w:t xml:space="preserve"> </w:t>
-      </w:r>
-      <w:proofErr w:type="spellStart"/>
-      <w:r>
-        <w:rPr>
-          <w:b w:val="0"/>
-          <w:sz w:val="24"/>
-          <w:szCs w:val="24"/>
-        </w:rPr>
-        <w:t>Array’in</w:t>
-      </w:r>
-      <w:proofErr w:type="spellEnd"/>
-      <w:r>
-        <w:rPr>
-          <w:b w:val="0"/>
-          <w:sz w:val="24"/>
-          <w:szCs w:val="24"/>
-        </w:rPr>
-        <w:t xml:space="preserve"> kaç elemanlı olduğunu tutar.</w:t>
+      <w:r>
+        <w:rPr>
+          <w:b w:val="0"/>
+          <w:sz w:val="24"/>
+          <w:szCs w:val="24"/>
+        </w:rPr>
+        <w:t>Array’de</w:t>
+      </w:r>
+      <w:r>
+        <w:rPr>
+          <w:b w:val="0"/>
+          <w:sz w:val="24"/>
+          <w:szCs w:val="24"/>
+        </w:rPr>
+        <w:t xml:space="preserve"> bulunan tüm elemanları sileriz.</w:t>
       </w:r>
     </w:p>
     <w:p>
@@ -2247,7 +1618,59 @@
           <w:szCs w:val="24"/>
         </w:rPr>
       </w:pPr>
-      <w:proofErr w:type="spellStart"/>
+      <w:r>
+        <w:rPr>
+          <w:bCs w:val="0"/>
+          <w:sz w:val="24"/>
+          <w:szCs w:val="24"/>
+        </w:rPr>
+        <w:t>i</w:t>
+      </w:r>
+      <w:r>
+        <w:rPr>
+          <w:bCs w:val="0"/>
+          <w:sz w:val="24"/>
+          <w:szCs w:val="24"/>
+        </w:rPr>
+        <w:t>nt sayac :</w:t>
+      </w:r>
+      <w:r>
+        <w:rPr>
+          <w:b w:val="0"/>
+          <w:sz w:val="24"/>
+          <w:szCs w:val="24"/>
+        </w:rPr>
+        <w:t xml:space="preserve"> </w:t>
+      </w:r>
+      <w:r>
+        <w:rPr>
+          <w:b w:val="0"/>
+          <w:sz w:val="24"/>
+          <w:szCs w:val="24"/>
+        </w:rPr>
+        <w:t>Array’in</w:t>
+      </w:r>
+      <w:r>
+        <w:rPr>
+          <w:b w:val="0"/>
+          <w:sz w:val="24"/>
+          <w:szCs w:val="24"/>
+        </w:rPr>
+        <w:t xml:space="preserve"> kaç elemanlı olduğunu tutar.</w:t>
+      </w:r>
+    </w:p>
+    <w:p>
+      <w:pPr>
+        <w:pStyle w:val="Style1"/>
+        <w:spacing w:before="240" w:after="240"/>
+        <w:ind w:left="708"/>
+        <w:jc w:val="both"/>
+        <w:rPr>
+          <w:b w:val="0"/>
+          <w:sz w:val="24"/>
+          <w:szCs w:val="24"/>
+        </w:rPr>
+      </w:pPr>
       <w:r>
         <w:rPr>
           <w:bCs w:val="0"/>
@@ -2256,7 +1679,6 @@
         </w:rPr>
         <w:t>int</w:t>
       </w:r>
-      <w:proofErr w:type="spellEnd"/>
       <w:r>
         <w:rPr>
           <w:bCs w:val="0"/>
@@ -2307,18 +1729,85 @@
           <w:sz w:val="24"/>
           <w:szCs w:val="24"/>
         </w:rPr>
-        <w:t xml:space="preserve">Geliştirmek ,test etmek ve çalıştırmak için Visual </w:t>
-      </w:r>
-      <w:proofErr w:type="spellStart"/>
-      <w:r>
-        <w:rPr>
-          <w:b w:val="0"/>
-          <w:sz w:val="24"/>
-          <w:szCs w:val="24"/>
-        </w:rPr>
-        <w:t>Studio</w:t>
-      </w:r>
-      <w:proofErr w:type="spellEnd"/>
+        <w:t>Geliştirmek ,test etmek ve çalıştırmak için Visual Studio Code editörünü kullandım.</w:t>
+      </w:r>
+    </w:p>
+    <w:p>
+      <w:pPr>
+        <w:pStyle w:val="Style1"/>
+        <w:spacing w:before="240" w:after="240" w:line="240" w:lineRule="auto"/>
+        <w:rPr>
+          <w:rFonts w:cs="Arial"/>
+        </w:rPr>
+      </w:pPr>
+      <w:r>
+        <w:rPr>
+          <w:rFonts w:cs="Arial"/>
+        </w:rPr>
+        <w:t>3.</w:t>
+      </w:r>
+      <w:r>
+        <w:rPr>
+          <w:rFonts w:cs="Arial"/>
+        </w:rPr>
+        <w:t>Veri Yapıları ve Değişkenler</w:t>
+      </w:r>
+    </w:p>
+    <w:p>
+      <w:pPr>
+        <w:pStyle w:val="Style1"/>
+        <w:spacing w:before="240" w:after="240"/>
+        <w:jc w:val="both"/>
+        <w:rPr>
+          <w:b w:val="0"/>
+          <w:sz w:val="24"/>
+          <w:szCs w:val="24"/>
+        </w:rPr>
+      </w:pPr>
+      <w:r>
+        <w:rPr>
+          <w:b w:val="0"/>
+          <w:sz w:val="24"/>
+          <w:szCs w:val="24"/>
+        </w:rPr>
+        <w:t>Bağıntılı liste ve array kullandım. Bunları kullanmamızdak</w:t>
+      </w:r>
+      <w:r>
+        <w:rPr>
+          <w:b w:val="0"/>
+          <w:sz w:val="24"/>
+          <w:szCs w:val="24"/>
+        </w:rPr>
+        <w:t>i amaç bağıntılı liste ile dizide yapılabilen işlemleri daha hızlı bir şekilde gerçekleştirebileceğimizi kanıtladık.</w:t>
+      </w:r>
+    </w:p>
+    <w:p>
+      <w:pPr>
+        <w:pStyle w:val="Style1"/>
+        <w:spacing w:before="240" w:after="240"/>
+        <w:jc w:val="both"/>
+        <w:rPr>
+          <w:b w:val="0"/>
+          <w:sz w:val="24"/>
+          <w:szCs w:val="24"/>
+        </w:rPr>
+      </w:pPr>
+      <w:r>
+        <w:rPr>
+          <w:b w:val="0"/>
+          <w:sz w:val="24"/>
+          <w:szCs w:val="24"/>
+        </w:rPr>
+        <w:t>Bunların dışında bir de int veri tipi kullandık</w:t>
+      </w:r>
+      <w:r>
+        <w:rPr>
+          <w:b w:val="0"/>
+          <w:sz w:val="24"/>
+          <w:szCs w:val="24"/>
+        </w:rPr>
+        <w:t>.</w:t>
+      </w:r>
       <w:r>
         <w:rPr>
           <w:b w:val="0"/>
@@ -2327,23 +1816,29 @@
         </w:rPr>
         <w:t xml:space="preserve"> </w:t>
       </w:r>
-      <w:proofErr w:type="spellStart"/>
-      <w:r>
-        <w:rPr>
-          <w:b w:val="0"/>
-          <w:sz w:val="24"/>
-          <w:szCs w:val="24"/>
-        </w:rPr>
-        <w:t>Code</w:t>
-      </w:r>
-      <w:proofErr w:type="spellEnd"/>
-      <w:r>
-        <w:rPr>
-          <w:b w:val="0"/>
-          <w:sz w:val="24"/>
-          <w:szCs w:val="24"/>
-        </w:rPr>
-        <w:t xml:space="preserve"> editörünü kullandım.</w:t>
+      <w:r>
+        <w:rPr>
+          <w:b w:val="0"/>
+          <w:sz w:val="24"/>
+          <w:szCs w:val="24"/>
+        </w:rPr>
+        <w:t>B</w:t>
+      </w:r>
+      <w:r>
+        <w:rPr>
+          <w:b w:val="0"/>
+          <w:sz w:val="24"/>
+          <w:szCs w:val="24"/>
+        </w:rPr>
+        <w:t xml:space="preserve">unu kullanmamızdaki amaçta bazı verileri </w:t>
+      </w:r>
+      <w:r>
+        <w:rPr>
+          <w:b w:val="0"/>
+          <w:sz w:val="24"/>
+          <w:szCs w:val="24"/>
+        </w:rPr>
+        <w:t>güncellemeden önce saklamaktı.</w:t>
       </w:r>
     </w:p>
     <w:p>
@@ -2358,13 +1853,13 @@
         <w:rPr>
           <w:rFonts w:cs="Arial"/>
         </w:rPr>
-        <w:t>3.</w:t>
+        <w:t>4.</w:t>
       </w:r>
       <w:r>
         <w:rPr>
           <w:rFonts w:cs="Arial"/>
         </w:rPr>
-        <w:t>Veri Yapıları ve Değişkenler</w:t>
+        <w:t>Program Akışı</w:t>
       </w:r>
     </w:p>
     <w:p>
@@ -2384,33 +1879,7 @@
           <w:sz w:val="24"/>
           <w:szCs w:val="24"/>
         </w:rPr>
-        <w:t xml:space="preserve">Bağıntılı liste ve </w:t>
-      </w:r>
-      <w:proofErr w:type="spellStart"/>
-      <w:r>
-        <w:rPr>
-          <w:b w:val="0"/>
-          <w:sz w:val="24"/>
-          <w:szCs w:val="24"/>
-        </w:rPr>
-        <w:t>array</w:t>
-      </w:r>
-      <w:proofErr w:type="spellEnd"/>
-      <w:r>
-        <w:rPr>
-          <w:b w:val="0"/>
-          <w:sz w:val="24"/>
-          <w:szCs w:val="24"/>
-        </w:rPr>
-        <w:t xml:space="preserve"> kullandım. Bunları kullanmamızdak</w:t>
-      </w:r>
-      <w:r>
-        <w:rPr>
-          <w:b w:val="0"/>
-          <w:sz w:val="24"/>
-          <w:szCs w:val="24"/>
-        </w:rPr>
-        <w:t>i amaç bağıntılı liste ile dizide yapılabilen işlemleri daha hızlı bir şekilde gerçekleştirebileceğimizi kanıtladık.</w:t>
+        <w:t>Bu projede 3 farklı kütüphane oluşturduk bunlar:</w:t>
       </w:r>
     </w:p>
     <w:p>
@@ -2427,129 +1896,11 @@
       <w:r>
         <w:rPr>
           <w:b w:val="0"/>
-          <w:sz w:val="24"/>
-          <w:szCs w:val="24"/>
-        </w:rPr>
-        <w:t xml:space="preserve">Bunların dışında bir de </w:t>
-      </w:r>
-      <w:proofErr w:type="spellStart"/>
-      <w:r>
-        <w:rPr>
-          <w:b w:val="0"/>
-          <w:sz w:val="24"/>
-          <w:szCs w:val="24"/>
-        </w:rPr>
-        <w:t>int</w:t>
-      </w:r>
-      <w:proofErr w:type="spellEnd"/>
-      <w:r>
-        <w:rPr>
-          <w:b w:val="0"/>
-          <w:sz w:val="24"/>
-          <w:szCs w:val="24"/>
-        </w:rPr>
-        <w:t xml:space="preserve"> veri tipi kullandık</w:t>
-      </w:r>
-      <w:r>
-        <w:rPr>
-          <w:b w:val="0"/>
-          <w:sz w:val="24"/>
-          <w:szCs w:val="24"/>
-        </w:rPr>
-        <w:t>.</w:t>
-      </w:r>
-      <w:r>
-        <w:rPr>
-          <w:b w:val="0"/>
-          <w:sz w:val="24"/>
-          <w:szCs w:val="24"/>
-        </w:rPr>
-        <w:t xml:space="preserve"> </w:t>
-      </w:r>
-      <w:r>
-        <w:rPr>
-          <w:b w:val="0"/>
-          <w:sz w:val="24"/>
-          <w:szCs w:val="24"/>
-        </w:rPr>
-        <w:t>B</w:t>
-      </w:r>
-      <w:r>
-        <w:rPr>
-          <w:b w:val="0"/>
-          <w:sz w:val="24"/>
-          <w:szCs w:val="24"/>
-        </w:rPr>
-        <w:t xml:space="preserve">unu kullanmamızdaki amaçta bazı verileri </w:t>
-      </w:r>
-      <w:r>
-        <w:rPr>
-          <w:b w:val="0"/>
-          <w:sz w:val="24"/>
-          <w:szCs w:val="24"/>
-        </w:rPr>
-        <w:t>güncellemeden önce saklamaktı.</w:t>
-      </w:r>
-    </w:p>
-    <w:p>
-      <w:pPr>
-        <w:pStyle w:val="Style1"/>
-        <w:spacing w:before="240" w:after="240" w:line="240" w:lineRule="auto"/>
-        <w:rPr>
-          <w:rFonts w:cs="Arial"/>
-        </w:rPr>
-      </w:pPr>
-      <w:r>
-        <w:rPr>
-          <w:rFonts w:cs="Arial"/>
-        </w:rPr>
-        <w:t>4.</w:t>
-      </w:r>
-      <w:r>
-        <w:rPr>
-          <w:rFonts w:cs="Arial"/>
-        </w:rPr>
-        <w:t>Program Akışı</w:t>
-      </w:r>
-    </w:p>
-    <w:p>
-      <w:pPr>
-        <w:pStyle w:val="Style1"/>
-        <w:spacing w:before="240" w:after="240"/>
-        <w:jc w:val="both"/>
-        <w:rPr>
-          <w:b w:val="0"/>
-          <w:sz w:val="24"/>
-          <w:szCs w:val="24"/>
-        </w:rPr>
-      </w:pPr>
-      <w:r>
-        <w:rPr>
-          <w:b w:val="0"/>
-          <w:sz w:val="24"/>
-          <w:szCs w:val="24"/>
-        </w:rPr>
-        <w:t>Bu projede 3 farklı kütüphane oluşturduk bunlar:</w:t>
-      </w:r>
-    </w:p>
-    <w:p>
-      <w:pPr>
-        <w:pStyle w:val="Style1"/>
-        <w:spacing w:before="240" w:after="240"/>
-        <w:jc w:val="both"/>
-        <w:rPr>
-          <w:b w:val="0"/>
-          <w:sz w:val="24"/>
-          <w:szCs w:val="24"/>
-        </w:rPr>
-      </w:pPr>
-      <w:r>
-        <w:rPr>
-          <w:b w:val="0"/>
           <w:noProof/>
           <w:sz w:val="24"/>
           <w:szCs w:val="24"/>
         </w:rPr>
+        <w:lastRenderedPageBreak/>
         <w:drawing>
           <wp:inline distT="0" distB="0" distL="0" distR="0" wp14:anchorId="571EE95F" wp14:editId="4ADA4440">
             <wp:extent cx="2992566" cy="978877"/>
@@ -2614,24 +1965,13 @@
           <w:szCs w:val="24"/>
         </w:rPr>
       </w:pPr>
-      <w:proofErr w:type="spellStart"/>
-      <w:r>
-        <w:rPr>
-          <w:b w:val="0"/>
-          <w:sz w:val="24"/>
-          <w:szCs w:val="24"/>
-        </w:rPr>
-        <w:lastRenderedPageBreak/>
-        <w:t>LinkedList.h’da</w:t>
-      </w:r>
-      <w:proofErr w:type="spellEnd"/>
-      <w:r>
-        <w:rPr>
-          <w:b w:val="0"/>
-          <w:sz w:val="24"/>
-          <w:szCs w:val="24"/>
-        </w:rPr>
-        <w:t xml:space="preserve"> bağıntılı liste özelliklerini kullanarak ekle,</w:t>
+      <w:r>
+        <w:rPr>
+          <w:b w:val="0"/>
+          <w:sz w:val="24"/>
+          <w:szCs w:val="24"/>
+        </w:rPr>
+        <w:t>LinkedList.h’da bağıntılı liste özelliklerini kullanarak ekle,</w:t>
       </w:r>
       <w:r>
         <w:rPr>
@@ -2663,79 +2003,7 @@
           <w:sz w:val="24"/>
           <w:szCs w:val="24"/>
         </w:rPr>
-        <w:t xml:space="preserve">u işlemleri yaparken </w:t>
-      </w:r>
-      <w:proofErr w:type="spellStart"/>
-      <w:r>
-        <w:rPr>
-          <w:b w:val="0"/>
-          <w:sz w:val="24"/>
-          <w:szCs w:val="24"/>
-        </w:rPr>
-        <w:t>ListNode.h</w:t>
-      </w:r>
-      <w:proofErr w:type="spellEnd"/>
-      <w:r>
-        <w:rPr>
-          <w:b w:val="0"/>
-          <w:sz w:val="24"/>
-          <w:szCs w:val="24"/>
-        </w:rPr>
-        <w:t>’ da bulunan “</w:t>
-      </w:r>
-      <w:proofErr w:type="spellStart"/>
-      <w:r>
-        <w:rPr>
-          <w:b w:val="0"/>
-          <w:sz w:val="24"/>
-          <w:szCs w:val="24"/>
-        </w:rPr>
-        <w:t>int</w:t>
-      </w:r>
-      <w:proofErr w:type="spellEnd"/>
-      <w:r>
-        <w:rPr>
-          <w:b w:val="0"/>
-          <w:sz w:val="24"/>
-          <w:szCs w:val="24"/>
-        </w:rPr>
-        <w:t xml:space="preserve"> </w:t>
-      </w:r>
-      <w:proofErr w:type="spellStart"/>
-      <w:r>
-        <w:rPr>
-          <w:b w:val="0"/>
-          <w:sz w:val="24"/>
-          <w:szCs w:val="24"/>
-        </w:rPr>
-        <w:t>deger</w:t>
-      </w:r>
-      <w:proofErr w:type="spellEnd"/>
-      <w:r>
-        <w:rPr>
-          <w:b w:val="0"/>
-          <w:sz w:val="24"/>
-          <w:szCs w:val="24"/>
-        </w:rPr>
-        <w:t>” ve “</w:t>
-      </w:r>
-      <w:proofErr w:type="spellStart"/>
-      <w:r>
-        <w:rPr>
-          <w:b w:val="0"/>
-          <w:sz w:val="24"/>
-          <w:szCs w:val="24"/>
-        </w:rPr>
-        <w:t>Node</w:t>
-      </w:r>
-      <w:proofErr w:type="spellEnd"/>
-      <w:r>
-        <w:rPr>
-          <w:b w:val="0"/>
-          <w:sz w:val="24"/>
-          <w:szCs w:val="24"/>
-        </w:rPr>
-        <w:t xml:space="preserve"> *sonraki” özelliklerini kullandık bunlar sırasıyla istediğimiz değeri ekler ve istediğimiz düğümden sonraki düğümün adresini verir. Bu 2 kütüphanedeki gerekli verileri kullanarak bir listede bulunan indislerin adreslerini düğümler aracılığı ile birbirine bağlayıp </w:t>
+        <w:t xml:space="preserve">u işlemleri yaparken ListNode.h’ da bulunan “int deger” ve “Node *sonraki” özelliklerini kullandık bunlar sırasıyla istediğimiz değeri ekler ve istediğimiz düğümden sonraki düğümün adresini verir. Bu 2 kütüphanedeki gerekli verileri kullanarak bir listede bulunan indislerin adreslerini düğümler aracılığı ile birbirine bağlayıp </w:t>
       </w:r>
       <w:r>
         <w:rPr>
@@ -2757,131 +2025,13 @@
           <w:szCs w:val="24"/>
         </w:rPr>
       </w:pPr>
-      <w:proofErr w:type="spellStart"/>
-      <w:r>
-        <w:rPr>
-          <w:b w:val="0"/>
-          <w:sz w:val="24"/>
-          <w:szCs w:val="24"/>
-        </w:rPr>
-        <w:t>ArrayList.h’da</w:t>
-      </w:r>
-      <w:proofErr w:type="spellEnd"/>
-      <w:r>
-        <w:rPr>
-          <w:b w:val="0"/>
-          <w:sz w:val="24"/>
-          <w:szCs w:val="24"/>
-        </w:rPr>
-        <w:t xml:space="preserve"> ise ilk yaptığımız işlem ‘</w:t>
-      </w:r>
-      <w:proofErr w:type="spellStart"/>
-      <w:r>
-        <w:rPr>
-          <w:b w:val="0"/>
-          <w:sz w:val="24"/>
-          <w:szCs w:val="24"/>
-        </w:rPr>
-        <w:t>int</w:t>
-      </w:r>
-      <w:proofErr w:type="spellEnd"/>
-      <w:r>
-        <w:rPr>
-          <w:b w:val="0"/>
-          <w:sz w:val="24"/>
-          <w:szCs w:val="24"/>
-        </w:rPr>
-        <w:t xml:space="preserve"> *bas’ </w:t>
-      </w:r>
-      <w:proofErr w:type="spellStart"/>
-      <w:r>
-        <w:rPr>
-          <w:b w:val="0"/>
-          <w:sz w:val="24"/>
-          <w:szCs w:val="24"/>
-        </w:rPr>
-        <w:t>pointer</w:t>
-      </w:r>
-      <w:proofErr w:type="spellEnd"/>
-      <w:r>
-        <w:rPr>
-          <w:b w:val="0"/>
-          <w:sz w:val="24"/>
-          <w:szCs w:val="24"/>
-        </w:rPr>
-        <w:t xml:space="preserve"> ile oluşturduğumuz </w:t>
-      </w:r>
-      <w:proofErr w:type="spellStart"/>
-      <w:r>
-        <w:rPr>
-          <w:b w:val="0"/>
-          <w:sz w:val="24"/>
-          <w:szCs w:val="24"/>
-        </w:rPr>
-        <w:t>array’in</w:t>
-      </w:r>
-      <w:proofErr w:type="spellEnd"/>
-      <w:r>
-        <w:rPr>
-          <w:b w:val="0"/>
-          <w:sz w:val="24"/>
-          <w:szCs w:val="24"/>
-        </w:rPr>
-        <w:t xml:space="preserve"> adresini tuttuk ve bu </w:t>
-      </w:r>
-      <w:proofErr w:type="spellStart"/>
-      <w:r>
-        <w:rPr>
-          <w:b w:val="0"/>
-          <w:sz w:val="24"/>
-          <w:szCs w:val="24"/>
-        </w:rPr>
-        <w:t>pointer</w:t>
-      </w:r>
-      <w:proofErr w:type="spellEnd"/>
-      <w:r>
-        <w:rPr>
-          <w:b w:val="0"/>
-          <w:sz w:val="24"/>
-          <w:szCs w:val="24"/>
-        </w:rPr>
-        <w:t xml:space="preserve"> ile </w:t>
-      </w:r>
-      <w:proofErr w:type="spellStart"/>
-      <w:r>
-        <w:rPr>
-          <w:b w:val="0"/>
-          <w:sz w:val="24"/>
-          <w:szCs w:val="24"/>
-        </w:rPr>
-        <w:t>array</w:t>
-      </w:r>
-      <w:proofErr w:type="spellEnd"/>
-      <w:r>
-        <w:rPr>
-          <w:b w:val="0"/>
-          <w:sz w:val="24"/>
-          <w:szCs w:val="24"/>
-        </w:rPr>
-        <w:t xml:space="preserve"> içinde </w:t>
-      </w:r>
-      <w:proofErr w:type="spellStart"/>
-      <w:r>
-        <w:rPr>
-          <w:b w:val="0"/>
-          <w:sz w:val="24"/>
-          <w:szCs w:val="24"/>
-        </w:rPr>
-        <w:t>for</w:t>
-      </w:r>
-      <w:proofErr w:type="spellEnd"/>
-      <w:r>
-        <w:rPr>
-          <w:b w:val="0"/>
-          <w:sz w:val="24"/>
-          <w:szCs w:val="24"/>
-        </w:rPr>
-        <w:t xml:space="preserve"> döngüsü ile gezip istediğimiz indis</w:t>
+      <w:r>
+        <w:rPr>
+          <w:b w:val="0"/>
+          <w:sz w:val="24"/>
+          <w:szCs w:val="24"/>
+        </w:rPr>
+        <w:t>ArrayList.h’da ise ilk yaptığımız işlem ‘int *bas’ pointer ile oluşturduğumuz array’in adresini tuttuk ve bu pointer ile array içinde for döngüsü ile gezip istediğimiz indis</w:t>
       </w:r>
       <w:r>
         <w:rPr>
@@ -2917,25 +2067,7 @@
           <w:sz w:val="24"/>
           <w:szCs w:val="24"/>
         </w:rPr>
-        <w:t>Main.cpp ‘de ise yukarıda anlattığımız iki farklı yoldaki fonksiyonları kullanarak bir listedeki elemanları güncelledik ve bu güncellemeleri “</w:t>
-      </w:r>
-      <w:proofErr w:type="spellStart"/>
-      <w:r>
-        <w:rPr>
-          <w:b w:val="0"/>
-          <w:sz w:val="24"/>
-          <w:szCs w:val="24"/>
-        </w:rPr>
-        <w:t>SureHesaplama</w:t>
-      </w:r>
-      <w:proofErr w:type="spellEnd"/>
-      <w:r>
-        <w:rPr>
-          <w:b w:val="0"/>
-          <w:sz w:val="24"/>
-          <w:szCs w:val="24"/>
-        </w:rPr>
-        <w:t>()” fonksiyonu ile mikro-saniye türünden işlemlerin ne kadar sürdüğünü hesapladık.</w:t>
+        <w:t>Main.cpp ‘de ise yukarıda anlattığımız iki farklı yoldaki fonksiyonları kullanarak bir listedeki elemanları güncelledik ve bu güncellemeleri “SureHesaplama()” fonksiyonu ile mikro-saniye türünden işlemlerin ne kadar sürdüğünü hesapladık.</w:t>
       </w:r>
     </w:p>
     <w:p>
@@ -2957,10 +2089,10 @@
           <w:szCs w:val="24"/>
         </w:rPr>
         <w:drawing>
-          <wp:inline distT="0" distB="0" distL="0" distR="0" wp14:anchorId="535A5EAD" wp14:editId="4AA743E3">
-            <wp:extent cx="2625969" cy="3851194"/>
-            <wp:effectExtent l="0" t="0" r="3175" b="0"/>
-            <wp:docPr id="5" name="Resim 5"/>
+          <wp:inline distT="0" distB="0" distL="0" distR="0" wp14:anchorId="669E4D57" wp14:editId="2E7BD8C5">
+            <wp:extent cx="2877820" cy="4622017"/>
+            <wp:effectExtent l="0" t="0" r="0" b="7620"/>
+            <wp:docPr id="2" name="Resim 2"/>
             <wp:cNvGraphicFramePr>
               <a:graphicFrameLocks xmlns:a="http://schemas.openxmlformats.org/drawingml/2006/main" noChangeAspect="1"/>
             </wp:cNvGraphicFramePr>
@@ -2968,13 +2100,13 @@
               <a:graphicData uri="http://schemas.openxmlformats.org/drawingml/2006/picture">
                 <pic:pic xmlns:pic="http://schemas.openxmlformats.org/drawingml/2006/picture">
                   <pic:nvPicPr>
-                    <pic:cNvPr id="0" name="Picture 5"/>
+                    <pic:cNvPr id="0" name="Picture 1"/>
                     <pic:cNvPicPr>
                       <a:picLocks noChangeAspect="1" noChangeArrowheads="1"/>
                     </pic:cNvPicPr>
                   </pic:nvPicPr>
                   <pic:blipFill>
-                    <a:blip r:embed="rId9" cstate="print">
+                    <a:blip r:embed="rId9">
                       <a:extLst>
                         <a:ext uri="{28A0092B-C50C-407E-A947-70E740481C1C}">
                           <a14:useLocalDpi xmlns:a14="http://schemas.microsoft.com/office/drawing/2010/main" val="0"/>
@@ -2989,7 +2121,7 @@
                   <pic:spPr bwMode="auto">
                     <a:xfrm>
                       <a:off x="0" y="0"/>
-                      <a:ext cx="2652501" cy="3890106"/>
+                      <a:ext cx="2881346" cy="4627681"/>
                     </a:xfrm>
                     <a:prstGeom prst="rect">
                       <a:avLst/>
@@ -3005,6 +2137,62 @@
           </wp:inline>
         </w:drawing>
       </w:r>
+      <w:r>
+        <w:rPr>
+          <w:b w:val="0"/>
+          <w:noProof/>
+          <w:sz w:val="24"/>
+          <w:szCs w:val="24"/>
+        </w:rPr>
+        <w:drawing>
+          <wp:inline distT="0" distB="0" distL="0" distR="0" wp14:anchorId="06DBB75B" wp14:editId="18BEA9AF">
+            <wp:extent cx="2865755" cy="4623733"/>
+            <wp:effectExtent l="0" t="0" r="0" b="5715"/>
+            <wp:docPr id="6" name="Resim 6"/>
+            <wp:cNvGraphicFramePr>
+              <a:graphicFrameLocks xmlns:a="http://schemas.openxmlformats.org/drawingml/2006/main" noChangeAspect="1"/>
+            </wp:cNvGraphicFramePr>
+            <a:graphic xmlns:a="http://schemas.openxmlformats.org/drawingml/2006/main">
+              <a:graphicData uri="http://schemas.openxmlformats.org/drawingml/2006/picture">
+                <pic:pic xmlns:pic="http://schemas.openxmlformats.org/drawingml/2006/picture">
+                  <pic:nvPicPr>
+                    <pic:cNvPr id="0" name="Picture 4"/>
+                    <pic:cNvPicPr>
+                      <a:picLocks noChangeAspect="1" noChangeArrowheads="1"/>
+                    </pic:cNvPicPr>
+                  </pic:nvPicPr>
+                  <pic:blipFill>
+                    <a:blip r:embed="rId10">
+                      <a:extLst>
+                        <a:ext uri="{28A0092B-C50C-407E-A947-70E740481C1C}">
+                          <a14:useLocalDpi xmlns:a14="http://schemas.microsoft.com/office/drawing/2010/main" val="0"/>
+                        </a:ext>
+                      </a:extLst>
+                    </a:blip>
+                    <a:srcRect/>
+                    <a:stretch>
+                      <a:fillRect/>
+                    </a:stretch>
+                  </pic:blipFill>
+                  <pic:spPr bwMode="auto">
+                    <a:xfrm>
+                      <a:off x="0" y="0"/>
+                      <a:ext cx="2873077" cy="4635547"/>
+                    </a:xfrm>
+                    <a:prstGeom prst="rect">
+                      <a:avLst/>
+                    </a:prstGeom>
+                    <a:noFill/>
+                    <a:ln>
+                      <a:noFill/>
+                    </a:ln>
+                  </pic:spPr>
+                </pic:pic>
+              </a:graphicData>
+            </a:graphic>
+          </wp:inline>
+        </w:drawing>
+      </w:r>
     </w:p>
     <w:p>
       <w:pPr>
@@ -3014,10 +2202,28 @@
           <w:rFonts w:cs="Arial"/>
         </w:rPr>
       </w:pPr>
-      <w:r>
+    </w:p>
+    <w:p>
+      <w:pPr>
+        <w:pStyle w:val="Style1"/>
+        <w:spacing w:before="240" w:after="240" w:line="240" w:lineRule="auto"/>
         <w:rPr>
           <w:rFonts w:cs="Arial"/>
         </w:rPr>
+      </w:pPr>
+    </w:p>
+    <w:p>
+      <w:pPr>
+        <w:pStyle w:val="Style1"/>
+        <w:spacing w:before="240" w:after="240" w:line="240" w:lineRule="auto"/>
+        <w:rPr>
+          <w:rFonts w:cs="Arial"/>
+        </w:rPr>
+      </w:pPr>
+      <w:r>
+        <w:rPr>
+          <w:rFonts w:cs="Arial"/>
+        </w:rPr>
         <w:t>5.</w:t>
       </w:r>
       <w:r>
@@ -3044,43 +2250,7 @@
           <w:sz w:val="24"/>
           <w:szCs w:val="24"/>
         </w:rPr>
-        <w:t>Bir listede veya dizi de işaretçiler(</w:t>
-      </w:r>
-      <w:proofErr w:type="spellStart"/>
-      <w:r>
-        <w:rPr>
-          <w:b w:val="0"/>
-          <w:sz w:val="24"/>
-          <w:szCs w:val="24"/>
-        </w:rPr>
-        <w:t>pointer</w:t>
-      </w:r>
-      <w:proofErr w:type="spellEnd"/>
-      <w:r>
-        <w:rPr>
-          <w:b w:val="0"/>
-          <w:sz w:val="24"/>
-          <w:szCs w:val="24"/>
-        </w:rPr>
-        <w:t>) sayesinde istediğimiz elemanlara erişebildik istediğimiz elemanları güncelleyebildik ve bağıntılı liste özellikleri ile düğüm(</w:t>
-      </w:r>
-      <w:proofErr w:type="spellStart"/>
-      <w:r>
-        <w:rPr>
-          <w:b w:val="0"/>
-          <w:sz w:val="24"/>
-          <w:szCs w:val="24"/>
-        </w:rPr>
-        <w:t>node</w:t>
-      </w:r>
-      <w:proofErr w:type="spellEnd"/>
-      <w:r>
-        <w:rPr>
-          <w:b w:val="0"/>
-          <w:sz w:val="24"/>
-          <w:szCs w:val="24"/>
-        </w:rPr>
-        <w:t>) oluşturduğumuzda aslında kendinden bir sonraki adresi de tutabildiği için dizilerden daha hızlı liste elemanları güncelleyebildiğimizi gördüm.</w:t>
+        <w:t>Bir listede veya dizi de işaretçiler(pointer) sayesinde istediğimiz elemanlara erişebildik istediğimiz elemanları güncelleyebildik ve bağıntılı liste özellikleri ile düğüm(node) oluşturduğumuzda aslında kendinden bir sonraki adresi de tutabildiği için dizilerden daha hızlı liste elemanları güncelleyebildiğimizi gördüm.</w:t>
       </w:r>
     </w:p>
     <w:p>

</xml_diff>